<commit_message>
correccion del panel de control
</commit_message>
<xml_diff>
--- a/Main_app/Admin/CONTRATO-EXPORTADO.docx
+++ b/Main_app/Admin/CONTRATO-EXPORTADO.docx
@@ -482,7 +482,7 @@
           <w:sz w:val="27"/>
           <w:szCs w:val="27"/>
         </w:rPr>
-        <w:t>03/07/2017</w:t>
+        <w:t>04/07/2017</w:t>
       </w:r>
       <w:r>
         <w:rPr>
@@ -830,7 +830,7 @@
           <w:sz w:val="27"/>
           <w:szCs w:val="27"/>
         </w:rPr>
-        <w:t>Acosta</w:t>
+        <w:t>veira</w:t>
       </w:r>
       <w:r>
         <w:rPr>
@@ -872,7 +872,7 @@
           <w:sz w:val="27"/>
           <w:szCs w:val="27"/>
         </w:rPr>
-        <w:t>Alberto</w:t>
+        <w:t>beto</w:t>
       </w:r>
       <w:r>
         <w:rPr>
@@ -923,7 +923,7 @@
           <w:sz w:val="27"/>
           <w:szCs w:val="27"/>
         </w:rPr>
-        <w:t>38259638</w:t>
+        <w:t>12528745</w:t>
       </w:r>
       <w:r>
         <w:rPr>
@@ -987,7 +987,7 @@
           <w:sz w:val="27"/>
           <w:szCs w:val="27"/>
         </w:rPr>
-        <w:t>2038259638</w:t>
+        <w:t>12458748</w:t>
       </w:r>
       <w:r>
         <w:rPr>
@@ -1042,7 +1042,7 @@
           <w:sz w:val="27"/>
           <w:szCs w:val="27"/>
         </w:rPr>
-        <w:t>Barrio Covifol</w:t>
+        <w:t>Liniers</w:t>
       </w:r>
       <w:r>
         <w:rPr>
@@ -1519,7 +1519,7 @@
           <w:sz w:val="27"/>
           <w:szCs w:val="27"/>
         </w:rPr>
-        <w:t>Programacion 4</w:t>
+        <w:t>Programacion 2</w:t>
       </w:r>
       <w:r>
         <w:rPr>
@@ -2490,7 +2490,7 @@
           <w:sz w:val="27"/>
           <w:szCs w:val="27"/>
         </w:rPr>
-        <w:t>01/07/2017</w:t>
+        <w:t>01/08/2017</w:t>
       </w:r>
       <w:r>
         <w:rPr>
@@ -2554,7 +2554,7 @@
           <w:sz w:val="27"/>
           <w:szCs w:val="27"/>
         </w:rPr>
-        <w:t>10/12/2017</w:t>
+        <w:t>15/12/2017</w:t>
       </w:r>
       <w:r>
         <w:rPr>
@@ -2753,7 +2753,7 @@
           <w:sz w:val="27"/>
           <w:szCs w:val="27"/>
         </w:rPr>
-        <w:t>8500</w:t>
+        <w:t>2300</w:t>
       </w:r>
       <w:r>
         <w:rPr>
@@ -2831,7 +2831,7 @@
           <w:sz w:val="27"/>
           <w:szCs w:val="27"/>
         </w:rPr>
-        <w:t>01/07/2017</w:t>
+        <w:t>01/08/2017</w:t>
       </w:r>
       <w:r>
         <w:rPr>
@@ -2886,7 +2886,7 @@
           <w:sz w:val="27"/>
           <w:szCs w:val="27"/>
         </w:rPr>
-        <w:t>10/12/2017</w:t>
+        <w:t>15/12/2017</w:t>
       </w:r>
       <w:r>
         <w:rPr>

</xml_diff>